<commit_message>
polish and generate manuscript
</commit_message>
<xml_diff>
--- a/README.docx
+++ b/README.docx
@@ -7,7 +7,37 @@
         <w:pStyle w:val="Title"/>
       </w:pPr>
       <w:r>
-        <w:t xml:space="preserve">Modelling</w:t>
+        <w:t xml:space="preserve">Modeling</w:t>
+      </w:r>
+      <w:r>
+        <w:t xml:space="preserve"> </w:t>
+      </w:r>
+      <w:r>
+        <w:t xml:space="preserve">the</w:t>
+      </w:r>
+      <w:r>
+        <w:t xml:space="preserve"> </w:t>
+      </w:r>
+      <w:r>
+        <w:t xml:space="preserve">effect</w:t>
+      </w:r>
+      <w:r>
+        <w:t xml:space="preserve"> </w:t>
+      </w:r>
+      <w:r>
+        <w:t xml:space="preserve">of</w:t>
+      </w:r>
+      <w:r>
+        <w:t xml:space="preserve"> </w:t>
+      </w:r>
+      <w:r>
+        <w:t xml:space="preserve">convex</w:t>
+      </w:r>
+      <w:r>
+        <w:t xml:space="preserve"> </w:t>
+      </w:r>
+      <w:r>
+        <w:t xml:space="preserve">upward</w:t>
       </w:r>
       <w:r>
         <w:t xml:space="preserve"> </w:t>
@@ -37,19 +67,19 @@
         <w:t xml:space="preserve"> </w:t>
       </w:r>
       <w:r>
-        <w:t xml:space="preserve">of</w:t>
-      </w:r>
-      <w:r>
-        <w:t xml:space="preserve"> </w:t>
-      </w:r>
-      <w:r>
-        <w:t xml:space="preserve">lake</w:t>
-      </w:r>
-      <w:r>
-        <w:t xml:space="preserve"> </w:t>
-      </w:r>
-      <w:r>
-        <w:t xml:space="preserve">sediments</w:t>
+        <w:t xml:space="preserve">on</w:t>
+      </w:r>
+      <w:r>
+        <w:t xml:space="preserve"> </w:t>
+      </w:r>
+      <w:r>
+        <w:t xml:space="preserve">paleolimnological</w:t>
+      </w:r>
+      <w:r>
+        <w:t xml:space="preserve"> </w:t>
+      </w:r>
+      <w:r>
+        <w:t xml:space="preserve">data</w:t>
       </w:r>
     </w:p>
     <w:p>
@@ -213,7 +243,7 @@
         <w:pStyle w:val="FirstParagraph"/>
       </w:pPr>
       <w:r>
-        <w:t xml:space="preserve">Not yet...</w:t>
+        <w:t xml:space="preserve">We analyzed photos of convex upward deformation in photos of split cores to obtain reasonable parameters with which to model the effect of convex upward deformation on paleolimnological data, and, using a 3-dimensional raster model, modeled the effect of this deformation on paleolimnological concentration data. The data indicated that convex upward deformation has the effect of integrating sample from an increasingly wider range of stratigraphic layers with increasing degree of deformation. After applying deformation, extruded concentration profiles were nearly identical despite varying the extrusion interval between 0.1 cm and 1 cm. Collectively our data suggest that checking for deformation due to coring is essential prior to conducting high-resolution analysis of horizontally sectioned samples.</w:t>
       </w:r>
     </w:p>
     <w:p>
@@ -240,7 +270,7 @@
         <w:t xml:space="preserve">(Martin and Miller 1982; Wright 1993)</w:t>
       </w:r>
       <w:r>
-        <w:t xml:space="preserve">, and designs of new coring devices have strived to minimize the conditions that promote deformation during coring</w:t>
+        <w:t xml:space="preserve">, and designs of new coring devices have striven to minimize the conditions that promote deformation during coring</w:t>
       </w:r>
       <w:r>
         <w:t xml:space="preserve"> </w:t>
@@ -258,7 +288,7 @@
         <w:t xml:space="preserve">(Glew et al. 2001)</w:t>
       </w:r>
       <w:r>
-        <w:t xml:space="preserve">, however convex upwards deformation, while widely observed</w:t>
+        <w:t xml:space="preserve">, however convex upward deformation, while widely observed</w:t>
       </w:r>
       <w:r>
         <w:t xml:space="preserve"> </w:t>
@@ -284,7 +314,7 @@
         <w:pStyle w:val="BodyText"/>
       </w:pPr>
       <w:r>
-        <w:t xml:space="preserve">Rather than suggest that deformation does not occur or that a particular coring method prevents this from happening, we take the approach that acknowledging deformation and its effect on paleolimnological data is a the most reasonable approach. We suspect, given the innumerable paleolimnological studies that use coring and extrusion to produce reasonable and reproducible results, that either deformation or its effect on the data is minimal. This paper is our attempt to quantify and constrain the degree to which convex upwards deformation adds bias to horizontally sectioned paleolimnological data.</w:t>
+        <w:t xml:space="preserve">Rather than suggest that deformation does not occur or that a particular coring method prevents this from happening, we take the approach that acknowledging deformation and its effect on paleolimnological data is a the most reasonable approach. We suspect, given the innumerable paleolimnological studies that use coring and extrusion to produce reasonable and reproducible results, that either deformation or its effect on the data is minimal. This paper is our attempt to quantify and constrain the degree to which convex upward deformation adds bias to horizontally sectioned paleolimnological data.</w:t>
       </w:r>
     </w:p>
     <w:p>
@@ -371,7 +401,7 @@
         <w:pStyle w:val="FirstParagraph"/>
       </w:pPr>
       <w:r>
-        <w:t xml:space="preserve">To calculate parameters for the deformation model, we loaded 12 scale photos of deformed cores from 4 sources into ImageJ software and digitized deformed strata (Table 1). Coordinates were transformed to</w:t>
+        <w:t xml:space="preserve">To calculate parameters for the deformation model, we loaded 12 scale photos of deformed cores from 6 sources into ImageJ software and digitized deformed strata (Table 1). Coordinates were transformed to</w:t>
       </w:r>
       <w:r>
         <w:t xml:space="preserve"> </w:t>
@@ -479,7 +509,7 @@
         <w:t xml:space="preserve"> </w:t>
       </w:r>
       <w:r>
-        <w:t xml:space="preserve">as a 3-dimensional raster grid with a cell size of 0.005 mm (Figure 1). For each cell</w:t>
+        <w:t xml:space="preserve">as a 3-dimensional raster grid with a cell size of 0.5 mm (Fig. 1). For each cell</w:t>
       </w:r>
       <w:r>
         <w:t xml:space="preserve"> </w:t>
@@ -559,7 +589,7 @@
         <w:t xml:space="preserve">D</w:t>
       </w:r>
       <w:r>
-        <w:t xml:space="preserve">=6 cm, as this represents the barrel width of our Glew</w:t>
+        <w:t xml:space="preserve">=6.5 cm, as this represents the barrel width of our Glew</w:t>
       </w:r>
       <w:r>
         <w:t xml:space="preserve"> </w:t>
@@ -571,7 +601,7 @@
         <w:t xml:space="preserve"> </w:t>
       </w:r>
       <w:r>
-        <w:t xml:space="preserve">gravity corer. Compression was not modelled using this method, although modification of this model would make including compression possible.</w:t>
+        <w:t xml:space="preserve">gravity corer. Compression was not modeled using this method, although modification of this model would make including compression possible.</w:t>
       </w:r>
     </w:p>
     <w:p>
@@ -1134,7 +1164,7 @@
         <w:pStyle w:val="BodyText"/>
       </w:pPr>
       <w:r>
-        <w:t xml:space="preserve">Equation (2) in combination with our deformation model allows for modelling the effect of sectioning, homogenization, and deformation given high-resoution un-altered data. We used fictional generated data to test our deformation model inspired by 1 mm resolution XRF core scanner data</w:t>
+        <w:t xml:space="preserve">Equation (2) in combination with our deformation model allows for modeling the effect of sectioning, homogenization, and deformation given high-resolution un-altered data. We used fictional generated data to test our deformation model inspired by 1 mm resolution XRF core scanner data</w:t>
       </w:r>
       <w:r>
         <w:t xml:space="preserve"> </w:t>
@@ -1152,7 +1182,7 @@
         <w:t xml:space="preserve">3</w:t>
       </w:r>
       <w:r>
-        <w:t xml:space="preserve">. Generated data was transformed and smoothed random log normal data with a set seed for repeatability purposes.</w:t>
+        <w:t xml:space="preserve">. Generated data was transformed and smoothed random log normal data with a set seed for replicability purposes.</w:t>
       </w:r>
     </w:p>
     <w:p>
@@ -1180,7 +1210,7 @@
         <w:pStyle w:val="FirstParagraph"/>
       </w:pPr>
       <w:r>
-        <w:t xml:space="preserve">We digitized 0 deformed layers from 0 scale photos of split cores. The quadratic regression produced an excellent fit of the data (</w:t>
+        <w:t xml:space="preserve">We digitized 49 deformed layers from 12 scale photos of split cores. The quadratic regression was able to model the data well (</w:t>
       </w:r>
       <w:r>
         <w:rPr>
@@ -1221,7 +1251,7 @@
         <w:t xml:space="preserve"> </w:t>
       </w:r>
       <w:r>
-        <w:t xml:space="preserve">ranged from 0.054 to 0.51, with a mean of 0.21.</w:t>
+        <w:t xml:space="preserve">in the quadratic regression ranged from 0.054 to 0.51, with a mean of 0.21 (Fig. 2). We chose 0, 0.1, 0.2, and 0.4 as coefficients for our model to produce a reasonable summary of the deformation that was observed (Fig. 3).</w:t>
       </w:r>
     </w:p>
     <w:p>
@@ -1239,7 +1269,85 @@
         <w:pStyle w:val="FirstParagraph"/>
       </w:pPr>
       <w:r>
-        <w:t xml:space="preserve">Notes on distribution and such.</w:t>
+        <w:t xml:space="preserve">Slices of size 0.1 cm, 0.5 cm, and 1 cm were modeled with a core barrel diameter of 6.5 cm. When</w:t>
+      </w:r>
+      <w:r>
+        <w:t xml:space="preserve"> </w:t>
+      </w:r>
+      <w:r>
+        <w:rPr>
+          <w:i/>
+        </w:rPr>
+        <w:t xml:space="preserve">d</w:t>
+      </w:r>
+      <w:r>
+        <w:t xml:space="preserve">=0,</w:t>
+      </w:r>
+      <w:r>
+        <w:t xml:space="preserve"> </w:t>
+      </w:r>
+      <w:r>
+        <w:rPr>
+          <w:i/>
+        </w:rPr>
+        <w:t xml:space="preserve">d</w:t>
+      </w:r>
+      <w:r>
+        <w:rPr>
+          <w:vertAlign w:val="subscript"/>
+          <w:i/>
+        </w:rPr>
+        <w:t xml:space="preserve">0</w:t>
+      </w:r>
+      <w:r>
+        <w:t xml:space="preserve"> </w:t>
+      </w:r>
+      <w:r>
+        <w:t xml:space="preserve">values ranged from 0 cm to -4 cm and were more negative with increasing deformation (Fig. 4; Fig. 5). Slices represented a wider range of</w:t>
+      </w:r>
+      <w:r>
+        <w:t xml:space="preserve"> </w:t>
+      </w:r>
+      <w:r>
+        <w:rPr>
+          <w:i/>
+        </w:rPr>
+        <w:t xml:space="preserve">d</w:t>
+      </w:r>
+      <w:r>
+        <w:rPr>
+          <w:vertAlign w:val="subscript"/>
+          <w:i/>
+        </w:rPr>
+        <w:t xml:space="preserve">0</w:t>
+      </w:r>
+      <w:r>
+        <w:t xml:space="preserve"> </w:t>
+      </w:r>
+      <w:r>
+        <w:t xml:space="preserve">values with increasing deformation (Fig. 5; Fig. 6), and when deformation was &gt;0.2, slice sizes smaller than 1 cm did not result in decreasing the range of</w:t>
+      </w:r>
+      <w:r>
+        <w:t xml:space="preserve"> </w:t>
+      </w:r>
+      <w:r>
+        <w:rPr>
+          <w:i/>
+        </w:rPr>
+        <w:t xml:space="preserve">d</w:t>
+      </w:r>
+      <w:r>
+        <w:rPr>
+          <w:vertAlign w:val="subscript"/>
+          <w:i/>
+        </w:rPr>
+        <w:t xml:space="preserve">0</w:t>
+      </w:r>
+      <w:r>
+        <w:t xml:space="preserve"> </w:t>
+      </w:r>
+      <w:r>
+        <w:t xml:space="preserve">values.</w:t>
       </w:r>
     </w:p>
     <w:p>
@@ -1257,72 +1365,53 @@
         <w:pStyle w:val="FirstParagraph"/>
       </w:pPr>
       <w:r>
-        <w:t xml:space="preserve">Using the formulas, if we model extrusion, this is the effect on the data:</w:t>
-      </w:r>
-    </w:p>
-    <w:p>
-      <w:pPr>
-        <w:pStyle w:val="FigureWithCaption"/>
-      </w:pPr>
-      <w:r>
-        <w:drawing>
-          <wp:inline>
-            <wp:extent cx="5486400" cy="4389120"/>
-            <wp:effectExtent b="0" l="0" r="0" t="0"/>
-            <wp:docPr descr="Figure 7. Extrusion and deformation modelled for artificial 0.5 mm resolution concentration data." id="1" name="Picture"/>
-            <a:graphic>
-              <a:graphicData uri="http://schemas.openxmlformats.org/drawingml/2006/picture">
-                <pic:pic>
-                  <pic:nvPicPr>
-                    <pic:cNvPr descr="README_files/figure-docx/unnamed-chunk-6-1.png" id="0" name="Picture"/>
-                    <pic:cNvPicPr>
-                      <a:picLocks noChangeArrowheads="1" noChangeAspect="1"/>
-                    </pic:cNvPicPr>
-                  </pic:nvPicPr>
-                  <pic:blipFill>
-                    <a:blip r:embed="rId31"/>
-                    <a:stretch>
-                      <a:fillRect/>
-                    </a:stretch>
-                  </pic:blipFill>
-                  <pic:spPr bwMode="auto">
-                    <a:xfrm>
-                      <a:off x="0" y="0"/>
-                      <a:ext cx="5486400" cy="4389120"/>
-                    </a:xfrm>
-                    <a:prstGeom prst="rect">
-                      <a:avLst/>
-                    </a:prstGeom>
-                    <a:noFill/>
-                    <a:ln w="9525">
-                      <a:noFill/>
-                      <a:headEnd/>
-                      <a:tailEnd/>
-                    </a:ln>
-                  </pic:spPr>
-                </pic:pic>
-              </a:graphicData>
-            </a:graphic>
-          </wp:inline>
-        </w:drawing>
-      </w:r>
-    </w:p>
-    <w:p>
-      <w:pPr>
-        <w:pStyle w:val="ImageCaption"/>
-      </w:pPr>
-      <w:r>
-        <w:t xml:space="preserve">Figure 7. Extrusion and deformation modelled for artificial 0.5 mm resolution concentration data.</w:t>
+        <w:t xml:space="preserve">As expected, increasing the size of the extrusion interval decreased the detail that was visible in the data (Fig. 7). The original data include thin (&lt;0.5 cm) layers of high concentration (&gt;60 units), only some of which were resolvable at extrusion intervals greater than 1 mm. Peak values were lower with increasing extrusion interval size, reflecting the inclusion of less concentrated material within the interval. High values in the topmost sample are an artifact of the model; it is likely that the behavior of deformation differs at the top of the core compared to deformation below. Increasing the degree of deformation also decreased the resolvability and peak values of thin, high concentration layers, in addition to increasing the depth at which peak values were observed. When deformation occurred, decreasing the extrusion interval size did not result in increasing the effective resolution of the data. In particular, the extrusion interval of 0.1 cm and 0.5 cm produced nearly identical results when any deformation was applied.</w:t>
       </w:r>
     </w:p>
     <w:p>
       <w:pPr>
         <w:pStyle w:val="Heading1"/>
       </w:pPr>
-      <w:bookmarkStart w:id="32" w:name="discussion"/>
+      <w:bookmarkStart w:id="31" w:name="conclusions"/>
+      <w:bookmarkEnd w:id="31"/>
+      <w:r>
+        <w:t xml:space="preserve">Conclusions</w:t>
+      </w:r>
+    </w:p>
+    <w:p>
+      <w:pPr>
+        <w:pStyle w:val="FirstParagraph"/>
+      </w:pPr>
+      <w:r>
+        <w:t xml:space="preserve">The data indicated that even minimal deformation has an effect on paleolimnological data. Many deformed core photos that were analyzed were of cores collected by percussion coring, which is known to produce intense convex upward deformation</w:t>
+      </w:r>
+      <w:r>
+        <w:t xml:space="preserve"> </w:t>
+      </w:r>
+      <w:r>
+        <w:t xml:space="preserve">(Reasoner 1993)</w:t>
+      </w:r>
+      <w:r>
+        <w:t xml:space="preserve">, however some photos of split gravity cores also contained a small degree of deformation. Even when a small degree of deformation occurred, decreasing the extrusion interval did not result in an appreciably different stratigraphic profile (Fig. 7) or in decreasing the range of depths represented by the slice (Fig. 6). Extrusion methods are now able to easily extrude intervals of less than 0.1 cm</w:t>
+      </w:r>
+      <w:r>
+        <w:t xml:space="preserve"> </w:t>
+      </w:r>
+      <w:r>
+        <w:t xml:space="preserve">(Cocquyt and Israël 2004)</w:t>
+      </w:r>
+      <w:r>
+        <w:t xml:space="preserve">, however our data suggest that reducing the extrusion interval beyond a certain point does not increase the effective resolution of the data if deformation occurred. Our data suggest that checking for deformation due to coring is essential prior to conducting high-resolution analysis of horizontally sectioned samples.</w:t>
+      </w:r>
+    </w:p>
+    <w:p>
+      <w:pPr>
+        <w:pStyle w:val="Heading1"/>
+      </w:pPr>
+      <w:bookmarkStart w:id="32" w:name="acknowledgements"/>
       <w:bookmarkEnd w:id="32"/>
       <w:r>
-        <w:t xml:space="preserve">Discussion</w:t>
+        <w:t xml:space="preserve">Acknowledgements</w:t>
       </w:r>
     </w:p>
     <w:p>
@@ -1330,51 +1419,15 @@
         <w:pStyle w:val="FirstParagraph"/>
       </w:pPr>
       <w:r>
-        <w:t xml:space="preserve">Any other literature out there? Haven't yet checked...</w:t>
+        <w:t xml:space="preserve">We acknowledge funding from the Natural Sciences and Engineering Research Council (NSERC) of Canada and the comments on this manuscript from the Department of Earth &amp; Environmental Science at Acadia University.</w:t>
       </w:r>
     </w:p>
     <w:p>
       <w:pPr>
         <w:pStyle w:val="Heading1"/>
       </w:pPr>
-      <w:bookmarkStart w:id="33" w:name="conclusions"/>
+      <w:bookmarkStart w:id="33" w:name="tables"/>
       <w:bookmarkEnd w:id="33"/>
-      <w:r>
-        <w:t xml:space="preserve">Conclusions</w:t>
-      </w:r>
-    </w:p>
-    <w:p>
-      <w:pPr>
-        <w:pStyle w:val="FirstParagraph"/>
-      </w:pPr>
-      <w:r>
-        <w:t xml:space="preserve">There is a limit to how small extrusion intervals can get based on deformation. For minor deformation, even small extrusion intervals are ok.</w:t>
-      </w:r>
-    </w:p>
-    <w:p>
-      <w:pPr>
-        <w:pStyle w:val="Heading1"/>
-      </w:pPr>
-      <w:bookmarkStart w:id="34" w:name="acknowledgements"/>
-      <w:bookmarkEnd w:id="34"/>
-      <w:r>
-        <w:t xml:space="preserve">Acknowledgements</w:t>
-      </w:r>
-    </w:p>
-    <w:p>
-      <w:pPr>
-        <w:pStyle w:val="FirstParagraph"/>
-      </w:pPr>
-      <w:r>
-        <w:t xml:space="preserve">Thanks to...</w:t>
-      </w:r>
-    </w:p>
-    <w:p>
-      <w:pPr>
-        <w:pStyle w:val="Heading1"/>
-      </w:pPr>
-      <w:bookmarkStart w:id="35" w:name="tables"/>
-      <w:bookmarkEnd w:id="35"/>
       <w:r>
         <w:t xml:space="preserve">Tables</w:t>
       </w:r>
@@ -1459,6 +1512,76 @@
               <w:jc w:val="left"/>
             </w:pPr>
             <w:r>
+              <w:t xml:space="preserve">cheak1</w:t>
+            </w:r>
+          </w:p>
+        </w:tc>
+        <w:tc>
+          <w:p>
+            <w:pPr>
+              <w:pStyle w:val="Compact"/>
+              <w:jc w:val="right"/>
+            </w:pPr>
+            <w:r>
+              <w:t xml:space="preserve">8</w:t>
+            </w:r>
+          </w:p>
+        </w:tc>
+        <w:tc>
+          <w:p>
+            <w:pPr>
+              <w:pStyle w:val="Compact"/>
+              <w:jc w:val="left"/>
+            </w:pPr>
+            <w:r>
+              <w:t xml:space="preserve">Menounos and Clague (2008)</w:t>
+            </w:r>
+          </w:p>
+        </w:tc>
+      </w:tr>
+      <w:tr>
+        <w:tc>
+          <w:p>
+            <w:pPr>
+              <w:pStyle w:val="Compact"/>
+              <w:jc w:val="left"/>
+            </w:pPr>
+            <w:r>
+              <w:t xml:space="preserve">cheak2</w:t>
+            </w:r>
+          </w:p>
+        </w:tc>
+        <w:tc>
+          <w:p>
+            <w:pPr>
+              <w:pStyle w:val="Compact"/>
+              <w:jc w:val="right"/>
+            </w:pPr>
+            <w:r>
+              <w:t xml:space="preserve">8</w:t>
+            </w:r>
+          </w:p>
+        </w:tc>
+        <w:tc>
+          <w:p>
+            <w:pPr>
+              <w:pStyle w:val="Compact"/>
+              <w:jc w:val="left"/>
+            </w:pPr>
+            <w:r>
+              <w:t xml:space="preserve">Menounos and Clague (2008)</w:t>
+            </w:r>
+          </w:p>
+        </w:tc>
+      </w:tr>
+      <w:tr>
+        <w:tc>
+          <w:p>
+            <w:pPr>
+              <w:pStyle w:val="Compact"/>
+              <w:jc w:val="left"/>
+            </w:pPr>
+            <w:r>
               <w:t xml:space="preserve">crevice_lake</w:t>
             </w:r>
           </w:p>
@@ -1481,7 +1604,7 @@
               <w:jc w:val="left"/>
             </w:pPr>
             <w:r>
-              <w:t xml:space="preserve">Rosenbaum et al. 2010</w:t>
+              <w:t xml:space="preserve">Rosenbaum et al. (2010)</w:t>
             </w:r>
           </w:p>
         </w:tc>
@@ -1656,77 +1779,7 @@
               <w:jc w:val="left"/>
             </w:pPr>
             <w:r>
-              <w:t xml:space="preserve">White 2012</w:t>
-            </w:r>
-          </w:p>
-        </w:tc>
-      </w:tr>
-      <w:tr>
-        <w:tc>
-          <w:p>
-            <w:pPr>
-              <w:pStyle w:val="Compact"/>
-              <w:jc w:val="left"/>
-            </w:pPr>
-            <w:r>
-              <w:t xml:space="preserve">menounos_cheak1</w:t>
-            </w:r>
-          </w:p>
-        </w:tc>
-        <w:tc>
-          <w:p>
-            <w:pPr>
-              <w:pStyle w:val="Compact"/>
-              <w:jc w:val="right"/>
-            </w:pPr>
-            <w:r>
-              <w:t xml:space="preserve">8</w:t>
-            </w:r>
-          </w:p>
-        </w:tc>
-        <w:tc>
-          <w:p>
-            <w:pPr>
-              <w:pStyle w:val="Compact"/>
-              <w:jc w:val="left"/>
-            </w:pPr>
-            <w:r>
-              <w:t xml:space="preserve">Menounos and Clague 2008</w:t>
-            </w:r>
-          </w:p>
-        </w:tc>
-      </w:tr>
-      <w:tr>
-        <w:tc>
-          <w:p>
-            <w:pPr>
-              <w:pStyle w:val="Compact"/>
-              <w:jc w:val="left"/>
-            </w:pPr>
-            <w:r>
-              <w:t xml:space="preserve">menounos_cheak2</w:t>
-            </w:r>
-          </w:p>
-        </w:tc>
-        <w:tc>
-          <w:p>
-            <w:pPr>
-              <w:pStyle w:val="Compact"/>
-              <w:jc w:val="right"/>
-            </w:pPr>
-            <w:r>
-              <w:t xml:space="preserve">8</w:t>
-            </w:r>
-          </w:p>
-        </w:tc>
-        <w:tc>
-          <w:p>
-            <w:pPr>
-              <w:pStyle w:val="Compact"/>
-              <w:jc w:val="left"/>
-            </w:pPr>
-            <w:r>
-              <w:t xml:space="preserve">Menounos and Clague 2008</w:t>
+              <w:t xml:space="preserve">White (2012)</w:t>
             </w:r>
           </w:p>
         </w:tc>
@@ -1761,7 +1814,7 @@
               <w:jc w:val="left"/>
             </w:pPr>
             <w:r>
-              <w:t xml:space="preserve">Spooner et al. 1997</w:t>
+              <w:t xml:space="preserve">Spooner et al. (1997)</w:t>
             </w:r>
           </w:p>
         </w:tc>
@@ -1796,7 +1849,7 @@
               <w:jc w:val="left"/>
             </w:pPr>
             <w:r>
-              <w:t xml:space="preserve">Spooner et al. 1997</w:t>
+              <w:t xml:space="preserve">Spooner et al. (1997)</w:t>
             </w:r>
           </w:p>
         </w:tc>
@@ -1831,7 +1884,7 @@
               <w:jc w:val="left"/>
             </w:pPr>
             <w:r>
-              <w:t xml:space="preserve">Dunnington 2015</w:t>
+              <w:t xml:space="preserve">Dunnington (2015)</w:t>
             </w:r>
           </w:p>
         </w:tc>
@@ -1866,7 +1919,7 @@
               <w:jc w:val="left"/>
             </w:pPr>
             <w:r>
-              <w:t xml:space="preserve">Dunnington 2015</w:t>
+              <w:t xml:space="preserve">Dunnington (2015)</w:t>
             </w:r>
           </w:p>
         </w:tc>
@@ -1876,8 +1929,8 @@
       <w:pPr>
         <w:pStyle w:val="Heading1"/>
       </w:pPr>
-      <w:bookmarkStart w:id="36" w:name="figures"/>
-      <w:bookmarkEnd w:id="36"/>
+      <w:bookmarkStart w:id="34" w:name="figures"/>
+      <w:bookmarkEnd w:id="34"/>
       <w:r>
         <w:t xml:space="preserve">Figures</w:t>
       </w:r>
@@ -1891,7 +1944,7 @@
           <wp:inline>
             <wp:extent cx="1978651" cy="1027553"/>
             <wp:effectExtent b="0" l="0" r="0" t="0"/>
-            <wp:docPr descr="Figure 1. Schematic of variables used in the deformation model." id="1" name="Picture"/>
+            <wp:docPr descr="Fig. 1 Schematic of variables used in the deformation model." id="1" name="Picture"/>
             <a:graphic>
               <a:graphicData uri="http://schemas.openxmlformats.org/drawingml/2006/picture">
                 <pic:pic>
@@ -1902,7 +1955,7 @@
                     </pic:cNvPicPr>
                   </pic:nvPicPr>
                   <pic:blipFill>
-                    <a:blip r:embed="rId37"/>
+                    <a:blip r:embed="rId35"/>
                     <a:stretch>
                       <a:fillRect/>
                     </a:stretch>
@@ -1934,7 +1987,16 @@
         <w:pStyle w:val="ImageCaption"/>
       </w:pPr>
       <w:r>
-        <w:t xml:space="preserve">Figure 1. Schematic of variables used in the deformation model.</w:t>
+        <w:rPr>
+          <w:i/>
+        </w:rPr>
+        <w:t xml:space="preserve">Fig. 1</w:t>
+      </w:r>
+      <w:r>
+        <w:t xml:space="preserve"> </w:t>
+      </w:r>
+      <w:r>
+        <w:t xml:space="preserve">Schematic of variables used in the deformation model.</w:t>
       </w:r>
     </w:p>
     <w:p>
@@ -1946,12 +2008,140 @@
           <wp:inline>
             <wp:extent cx="5486400" cy="4389120"/>
             <wp:effectExtent b="0" l="0" r="0" t="0"/>
-            <wp:docPr descr="Figure 2. Histogram of deformation coefficients from digitized layers." id="1" name="Picture"/>
+            <wp:docPr descr="Fig. 2 Histogram of deformation coefficients from digitized layers." id="1" name="Picture"/>
+            <a:graphic>
+              <a:graphicData uri="http://schemas.openxmlformats.org/drawingml/2006/picture">
+                <pic:pic>
+                  <pic:nvPicPr>
+                    <pic:cNvPr descr="README_files/figure-docx/unnamed-chunk-7-1.png" id="0" name="Picture"/>
+                    <pic:cNvPicPr>
+                      <a:picLocks noChangeArrowheads="1" noChangeAspect="1"/>
+                    </pic:cNvPicPr>
+                  </pic:nvPicPr>
+                  <pic:blipFill>
+                    <a:blip r:embed="rId36"/>
+                    <a:stretch>
+                      <a:fillRect/>
+                    </a:stretch>
+                  </pic:blipFill>
+                  <pic:spPr bwMode="auto">
+                    <a:xfrm>
+                      <a:off x="0" y="0"/>
+                      <a:ext cx="5486400" cy="4389120"/>
+                    </a:xfrm>
+                    <a:prstGeom prst="rect">
+                      <a:avLst/>
+                    </a:prstGeom>
+                    <a:noFill/>
+                    <a:ln w="9525">
+                      <a:noFill/>
+                      <a:headEnd/>
+                      <a:tailEnd/>
+                    </a:ln>
+                  </pic:spPr>
+                </pic:pic>
+              </a:graphicData>
+            </a:graphic>
+          </wp:inline>
+        </w:drawing>
+      </w:r>
+    </w:p>
+    <w:p>
+      <w:pPr>
+        <w:pStyle w:val="ImageCaption"/>
+      </w:pPr>
+      <w:r>
+        <w:rPr>
+          <w:i/>
+        </w:rPr>
+        <w:t xml:space="preserve">Fig. 2</w:t>
+      </w:r>
+      <w:r>
+        <w:t xml:space="preserve"> </w:t>
+      </w:r>
+      <w:r>
+        <w:t xml:space="preserve">Histogram of deformation coefficients from digitized layers.</w:t>
+      </w:r>
+    </w:p>
+    <w:p>
+      <w:pPr>
+        <w:pStyle w:val="FigureWithCaption"/>
+      </w:pPr>
+      <w:r>
+        <w:drawing>
+          <wp:inline>
+            <wp:extent cx="5486400" cy="4389120"/>
+            <wp:effectExtent b="0" l="0" r="0" t="0"/>
+            <wp:docPr descr="Fig. 3 Representative layers for selected deformation coefficients." id="1" name="Picture"/>
             <a:graphic>
               <a:graphicData uri="http://schemas.openxmlformats.org/drawingml/2006/picture">
                 <pic:pic>
                   <pic:nvPicPr>
                     <pic:cNvPr descr="README_files/figure-docx/unnamed-chunk-8-1.png" id="0" name="Picture"/>
+                    <pic:cNvPicPr>
+                      <a:picLocks noChangeArrowheads="1" noChangeAspect="1"/>
+                    </pic:cNvPicPr>
+                  </pic:nvPicPr>
+                  <pic:blipFill>
+                    <a:blip r:embed="rId37"/>
+                    <a:stretch>
+                      <a:fillRect/>
+                    </a:stretch>
+                  </pic:blipFill>
+                  <pic:spPr bwMode="auto">
+                    <a:xfrm>
+                      <a:off x="0" y="0"/>
+                      <a:ext cx="5486400" cy="4389120"/>
+                    </a:xfrm>
+                    <a:prstGeom prst="rect">
+                      <a:avLst/>
+                    </a:prstGeom>
+                    <a:noFill/>
+                    <a:ln w="9525">
+                      <a:noFill/>
+                      <a:headEnd/>
+                      <a:tailEnd/>
+                    </a:ln>
+                  </pic:spPr>
+                </pic:pic>
+              </a:graphicData>
+            </a:graphic>
+          </wp:inline>
+        </w:drawing>
+      </w:r>
+    </w:p>
+    <w:p>
+      <w:pPr>
+        <w:pStyle w:val="ImageCaption"/>
+      </w:pPr>
+      <w:r>
+        <w:rPr>
+          <w:i/>
+        </w:rPr>
+        <w:t xml:space="preserve">Fig. 3</w:t>
+      </w:r>
+      <w:r>
+        <w:t xml:space="preserve"> </w:t>
+      </w:r>
+      <w:r>
+        <w:t xml:space="preserve">Representative layers for selected deformation coefficients.</w:t>
+      </w:r>
+    </w:p>
+    <w:p>
+      <w:pPr>
+        <w:pStyle w:val="FigureWithCaption"/>
+      </w:pPr>
+      <w:r>
+        <w:drawing>
+          <wp:inline>
+            <wp:extent cx="5486400" cy="4389120"/>
+            <wp:effectExtent b="0" l="0" r="0" t="0"/>
+            <wp:docPr descr="Fig. 4 Distribution of d0 for d=0 by deformation coefficient." id="1" name="Picture"/>
+            <a:graphic>
+              <a:graphicData uri="http://schemas.openxmlformats.org/drawingml/2006/picture">
+                <pic:pic>
+                  <pic:nvPicPr>
+                    <pic:cNvPr descr="README_files/figure-docx/unnamed-chunk-9-1.png" id="0" name="Picture"/>
                     <pic:cNvPicPr>
                       <a:picLocks noChangeArrowheads="1" noChangeAspect="1"/>
                     </pic:cNvPicPr>
@@ -1989,7 +2179,28 @@
         <w:pStyle w:val="ImageCaption"/>
       </w:pPr>
       <w:r>
-        <w:t xml:space="preserve">Figure 2. Histogram of deformation coefficients from digitized layers.</w:t>
+        <w:rPr>
+          <w:i/>
+        </w:rPr>
+        <w:t xml:space="preserve">Fig. 4</w:t>
+      </w:r>
+      <w:r>
+        <w:t xml:space="preserve"> </w:t>
+      </w:r>
+      <w:r>
+        <w:t xml:space="preserve">Distribution of d</w:t>
+      </w:r>
+      <w:r>
+        <w:rPr>
+          <w:vertAlign w:val="subscript"/>
+        </w:rPr>
+        <w:t xml:space="preserve">0</w:t>
+      </w:r>
+      <w:r>
+        <w:t xml:space="preserve"> </w:t>
+      </w:r>
+      <w:r>
+        <w:t xml:space="preserve">for d=0 by deformation coefficient.</w:t>
       </w:r>
     </w:p>
     <w:p>
@@ -1999,14 +2210,14 @@
       <w:r>
         <w:drawing>
           <wp:inline>
-            <wp:extent cx="5486400" cy="4389120"/>
+            <wp:extent cx="5486400" cy="2194560"/>
             <wp:effectExtent b="0" l="0" r="0" t="0"/>
-            <wp:docPr descr="Figure 3. Representative layers for selected deformation coefficients." id="1" name="Picture"/>
+            <wp:docPr descr="Fig. 5 Distribution of d0 of a vertical sliced section for multiple deformation coefficients and slice sizes." id="1" name="Picture"/>
             <a:graphic>
               <a:graphicData uri="http://schemas.openxmlformats.org/drawingml/2006/picture">
                 <pic:pic>
                   <pic:nvPicPr>
-                    <pic:cNvPr descr="README_files/figure-docx/unnamed-chunk-9-1.png" id="0" name="Picture"/>
+                    <pic:cNvPr descr="README_files/figure-docx/unnamed-chunk-10-1.png" id="0" name="Picture"/>
                     <pic:cNvPicPr>
                       <a:picLocks noChangeArrowheads="1" noChangeAspect="1"/>
                     </pic:cNvPicPr>
@@ -2020,7 +2231,7 @@
                   <pic:spPr bwMode="auto">
                     <a:xfrm>
                       <a:off x="0" y="0"/>
-                      <a:ext cx="5486400" cy="4389120"/>
+                      <a:ext cx="5486400" cy="2194560"/>
                     </a:xfrm>
                     <a:prstGeom prst="rect">
                       <a:avLst/>
@@ -2044,7 +2255,28 @@
         <w:pStyle w:val="ImageCaption"/>
       </w:pPr>
       <w:r>
-        <w:t xml:space="preserve">Figure 3. Representative layers for selected deformation coefficients.</w:t>
+        <w:rPr>
+          <w:i/>
+        </w:rPr>
+        <w:t xml:space="preserve">Fig. 5</w:t>
+      </w:r>
+      <w:r>
+        <w:t xml:space="preserve"> </w:t>
+      </w:r>
+      <w:r>
+        <w:t xml:space="preserve">Distribution of d</w:t>
+      </w:r>
+      <w:r>
+        <w:rPr>
+          <w:vertAlign w:val="subscript"/>
+        </w:rPr>
+        <w:t xml:space="preserve">0</w:t>
+      </w:r>
+      <w:r>
+        <w:t xml:space="preserve"> </w:t>
+      </w:r>
+      <w:r>
+        <w:t xml:space="preserve">of a vertical sliced section for multiple deformation coefficients and slice sizes.</w:t>
       </w:r>
     </w:p>
     <w:p>
@@ -2056,12 +2288,12 @@
           <wp:inline>
             <wp:extent cx="5486400" cy="4389120"/>
             <wp:effectExtent b="0" l="0" r="0" t="0"/>
-            <wp:docPr descr="Figure 4. Distribution of d0 for d=0 by deformation coefficient." id="1" name="Picture"/>
+            <wp:docPr descr="Fig. 6 Distribution of d0 values modeled for multiple deformation coefficients and slice sizes." id="1" name="Picture"/>
             <a:graphic>
               <a:graphicData uri="http://schemas.openxmlformats.org/drawingml/2006/picture">
                 <pic:pic>
                   <pic:nvPicPr>
-                    <pic:cNvPr descr="README_files/figure-docx/unnamed-chunk-10-1.png" id="0" name="Picture"/>
+                    <pic:cNvPr descr="README_files/figure-docx/unnamed-chunk-11-1.png" id="0" name="Picture"/>
                     <pic:cNvPicPr>
                       <a:picLocks noChangeArrowheads="1" noChangeAspect="1"/>
                     </pic:cNvPicPr>
@@ -2099,7 +2331,16 @@
         <w:pStyle w:val="ImageCaption"/>
       </w:pPr>
       <w:r>
-        <w:t xml:space="preserve">Figure 4. Distribution of d</w:t>
+        <w:rPr>
+          <w:i/>
+        </w:rPr>
+        <w:t xml:space="preserve">Fig. 6</w:t>
+      </w:r>
+      <w:r>
+        <w:t xml:space="preserve"> </w:t>
+      </w:r>
+      <w:r>
+        <w:t xml:space="preserve">Distribution of d</w:t>
       </w:r>
       <w:r>
         <w:rPr>
@@ -2111,74 +2352,7 @@
         <w:t xml:space="preserve"> </w:t>
       </w:r>
       <w:r>
-        <w:t xml:space="preserve">for d=0 by deformation coefficient.</w:t>
-      </w:r>
-    </w:p>
-    <w:p>
-      <w:pPr>
-        <w:pStyle w:val="FigureWithCaption"/>
-      </w:pPr>
-      <w:r>
-        <w:drawing>
-          <wp:inline>
-            <wp:extent cx="5486400" cy="2194560"/>
-            <wp:effectExtent b="0" l="0" r="0" t="0"/>
-            <wp:docPr descr="Figure 5. Distribution of d0 of a vertical sliced section for multiple deformation coefficients and slice sizes." id="1" name="Picture"/>
-            <a:graphic>
-              <a:graphicData uri="http://schemas.openxmlformats.org/drawingml/2006/picture">
-                <pic:pic>
-                  <pic:nvPicPr>
-                    <pic:cNvPr descr="README_files/figure-docx/unnamed-chunk-11-1.png" id="0" name="Picture"/>
-                    <pic:cNvPicPr>
-                      <a:picLocks noChangeArrowheads="1" noChangeAspect="1"/>
-                    </pic:cNvPicPr>
-                  </pic:nvPicPr>
-                  <pic:blipFill>
-                    <a:blip r:embed="rId41"/>
-                    <a:stretch>
-                      <a:fillRect/>
-                    </a:stretch>
-                  </pic:blipFill>
-                  <pic:spPr bwMode="auto">
-                    <a:xfrm>
-                      <a:off x="0" y="0"/>
-                      <a:ext cx="5486400" cy="2194560"/>
-                    </a:xfrm>
-                    <a:prstGeom prst="rect">
-                      <a:avLst/>
-                    </a:prstGeom>
-                    <a:noFill/>
-                    <a:ln w="9525">
-                      <a:noFill/>
-                      <a:headEnd/>
-                      <a:tailEnd/>
-                    </a:ln>
-                  </pic:spPr>
-                </pic:pic>
-              </a:graphicData>
-            </a:graphic>
-          </wp:inline>
-        </w:drawing>
-      </w:r>
-    </w:p>
-    <w:p>
-      <w:pPr>
-        <w:pStyle w:val="ImageCaption"/>
-      </w:pPr>
-      <w:r>
-        <w:t xml:space="preserve">Figure 5. Distribution of d</w:t>
-      </w:r>
-      <w:r>
-        <w:rPr>
-          <w:vertAlign w:val="subscript"/>
-        </w:rPr>
-        <w:t xml:space="preserve">0</w:t>
-      </w:r>
-      <w:r>
-        <w:t xml:space="preserve"> </w:t>
-      </w:r>
-      <w:r>
-        <w:t xml:space="preserve">of a vertical sliced section for multiple deformation coefficients and slice sizes.</w:t>
+        <w:t xml:space="preserve">values modeled for multiple deformation coefficients and slice sizes.</w:t>
       </w:r>
     </w:p>
     <w:p>
@@ -2190,7 +2364,7 @@
           <wp:inline>
             <wp:extent cx="5486400" cy="4389120"/>
             <wp:effectExtent b="0" l="0" r="0" t="0"/>
-            <wp:docPr descr="Figure 6. Distribution of d0 values modelled for multiple deformation coefficients and slice sizes." id="1" name="Picture"/>
+            <wp:docPr descr="Fig. 7 Extrusion and deformation modeled for artificial 0.5 mm resolution concentration data." id="1" name="Picture"/>
             <a:graphic>
               <a:graphicData uri="http://schemas.openxmlformats.org/drawingml/2006/picture">
                 <pic:pic>
@@ -2201,7 +2375,7 @@
                     </pic:cNvPicPr>
                   </pic:nvPicPr>
                   <pic:blipFill>
-                    <a:blip r:embed="rId42"/>
+                    <a:blip r:embed="rId41"/>
                     <a:stretch>
                       <a:fillRect/>
                     </a:stretch>
@@ -2233,27 +2407,24 @@
         <w:pStyle w:val="ImageCaption"/>
       </w:pPr>
       <w:r>
-        <w:t xml:space="preserve">Figure 6. Distribution of d</w:t>
-      </w:r>
-      <w:r>
-        <w:rPr>
-          <w:vertAlign w:val="subscript"/>
-        </w:rPr>
-        <w:t xml:space="preserve">0</w:t>
-      </w:r>
-      <w:r>
-        <w:t xml:space="preserve"> </w:t>
-      </w:r>
-      <w:r>
-        <w:t xml:space="preserve">values modelled for multiple deformation coefficients and slice sizes.</w:t>
+        <w:rPr>
+          <w:i/>
+        </w:rPr>
+        <w:t xml:space="preserve">Fig. 7</w:t>
+      </w:r>
+      <w:r>
+        <w:t xml:space="preserve"> </w:t>
+      </w:r>
+      <w:r>
+        <w:t xml:space="preserve">Extrusion and deformation modeled for artificial 0.5 mm resolution concentration data.</w:t>
       </w:r>
     </w:p>
     <w:p>
       <w:pPr>
         <w:pStyle w:val="Heading1"/>
       </w:pPr>
-      <w:bookmarkStart w:id="43" w:name="references"/>
-      <w:bookmarkEnd w:id="43"/>
+      <w:bookmarkStart w:id="42" w:name="references"/>
+      <w:bookmarkEnd w:id="42"/>
       <w:r>
         <w:t xml:space="preserve">References</w:t>
       </w:r>
@@ -2264,6 +2435,25 @@
       </w:pPr>
       <w:r>
         <w:t xml:space="preserve">Brunschön C, Haberzettl T, Behling H (2010) High-resolution studies on vegetation succession, hydrological variations, anthropogenic impact and genesis of a subrecent lake in southern ecuador. Vegetation History and Archaeobotany 19:191–206. doi:</w:t>
+      </w:r>
+      <w:r>
+        <w:t xml:space="preserve"> </w:t>
+      </w:r>
+      <w:hyperlink r:id="rId43">
+        <w:r>
+          <w:rPr>
+            <w:rStyle w:val="Hyperlink"/>
+          </w:rPr>
+          <w:t xml:space="preserve">10.1007/s00334-010-0236-4</w:t>
+        </w:r>
+      </w:hyperlink>
+    </w:p>
+    <w:p>
+      <w:pPr>
+        <w:pStyle w:val="Bibliography"/>
+      </w:pPr>
+      <w:r>
+        <w:t xml:space="preserve">Cocquyt C, Israël Y (2004) A microtome for sectioning lake sediment cores at a very high resolution. Journal of Paleolimnology 32:301–304. doi:</w:t>
       </w:r>
       <w:r>
         <w:t xml:space="preserve"> </w:t>
@@ -2273,7 +2463,7 @@
           <w:rPr>
             <w:rStyle w:val="Hyperlink"/>
           </w:rPr>
-          <w:t xml:space="preserve">10.1007/s00334-010-0236-4</w:t>
+          <w:t xml:space="preserve">10.1023/B:JOPL.0000042995.59566.85</w:t>
         </w:r>
       </w:hyperlink>
     </w:p>
@@ -2431,6 +2621,25 @@
         <w:pStyle w:val="Bibliography"/>
       </w:pPr>
       <w:r>
+        <w:t xml:space="preserve">Reasoner MA (1993) Equipment and procedure improvements for a lightweight, inexpensive, percussion core sampling system. J Paleolimnol 8:273–281. doi:</w:t>
+      </w:r>
+      <w:r>
+        <w:t xml:space="preserve"> </w:t>
+      </w:r>
+      <w:hyperlink r:id="rId51">
+        <w:r>
+          <w:rPr>
+            <w:rStyle w:val="Hyperlink"/>
+          </w:rPr>
+          <w:t xml:space="preserve">10.1007/BF00177859</w:t>
+        </w:r>
+      </w:hyperlink>
+    </w:p>
+    <w:p>
+      <w:pPr>
+        <w:pStyle w:val="Bibliography"/>
+      </w:pPr>
+      <w:r>
         <w:t xml:space="preserve">Rosenbaum JG, Skipp G, Honke J, Chapman C (2010) A composite depth scale for sediments from crevice lake, montana. United States Geological Survey, Reston, Virginia</w:t>
       </w:r>
     </w:p>
@@ -2444,7 +2653,7 @@
       <w:r>
         <w:t xml:space="preserve"> </w:t>
       </w:r>
-      <w:hyperlink r:id="rId51">
+      <w:hyperlink r:id="rId52">
         <w:r>
           <w:rPr>
             <w:rStyle w:val="Hyperlink"/>
@@ -2493,7 +2702,7 @@
       <w:r>
         <w:t xml:space="preserve"> </w:t>
       </w:r>
-      <w:hyperlink r:id="rId52">
+      <w:hyperlink r:id="rId53">
         <w:r>
           <w:rPr>
             <w:rStyle w:val="Hyperlink"/>
@@ -2809,7 +3018,7 @@
     </w:lvl>
   </w:abstractNum>
   <w:abstractNum w:abstractNumId="990">
-    <w:nsid w:val="cd7ba22b"/>
+    <w:nsid w:val="9fc50560"/>
     <w:multiLevelType w:val="multilevel"/>
     <w:lvl w:ilvl="0">
       <w:numFmt w:val="bullet"/>
@@ -3076,9 +3285,9 @@
     <w:name w:val="Body Text"/>
     <w:basedOn w:val="Normal"/>
     <w:qFormat/>
-    <w:rsid w:val="00F3125D"/>
+    <w:rsid w:val="00CB08A9"/>
     <w:pPr>
-      <w:spacing w:before="180" w:after="180" w:line="480" w:lineRule="auto"/>
+      <w:spacing w:after="0" w:line="480" w:lineRule="auto"/>
       <w:ind w:firstLine="567"/>
     </w:pPr>
   </w:style>
@@ -3087,8 +3296,9 @@
     <w:basedOn w:val="BodyText"/>
     <w:next w:val="BodyText"/>
     <w:qFormat/>
-    <w:rsid w:val="00F3125D"/>
+    <w:rsid w:val="00CB08A9"/>
     <w:pPr>
+      <w:spacing w:before="240"/>
       <w:ind w:firstLine="0"/>
     </w:pPr>
   </w:style>

</xml_diff>